<commit_message>
Correccion en 5C - Compañia
</commit_message>
<xml_diff>
--- a/Investigacion/Marketing/4P5C/Informe Marketing.docx
+++ b/Investigacion/Marketing/4P5C/Informe Marketing.docx
@@ -8,6 +8,7 @@
         <w:pBdr>
           <w:bottom w:val="single" w:sz="4" w:space="1" w:color="auto"/>
         </w:pBdr>
+        <w:jc w:val="both"/>
         <w:rPr>
           <w:b w:val="0"/>
           <w:sz w:val="52"/>
@@ -38,18 +39,23 @@
     <w:p>
       <w:pPr>
         <w:pStyle w:val="Ttulo2"/>
+        <w:jc w:val="both"/>
       </w:pPr>
       <w:r>
         <w:t>Producto</w:t>
       </w:r>
     </w:p>
     <w:p>
+      <w:pPr>
+        <w:jc w:val="both"/>
+      </w:pPr>
       <w:r>
         <w:t>El producto está orientado a empresas y personas que requieran información confiable del perfil y antecedentes históricos de conductores y/o vehículos, a fin de establecer políticas adecuadas en una relación de negocio con un potencial cliente.</w:t>
       </w:r>
     </w:p>
     <w:p>
       <w:pPr>
+        <w:jc w:val="both"/>
         <w:rPr>
           <w:rFonts w:eastAsia="Times New Roman"/>
           <w:color w:val="000000"/>
@@ -68,6 +74,7 @@
     <w:p>
       <w:pPr>
         <w:pStyle w:val="Ttulo2"/>
+        <w:jc w:val="both"/>
       </w:pPr>
       <w:r>
         <w:t>Puntos de venta</w:t>
@@ -75,6 +82,7 @@
     </w:p>
     <w:p>
       <w:pPr>
+        <w:jc w:val="both"/>
         <w:rPr>
           <w:rFonts w:eastAsia="Times New Roman"/>
           <w:lang w:eastAsia="es-AR"/>
@@ -111,6 +119,7 @@
     </w:p>
     <w:p>
       <w:pPr>
+        <w:jc w:val="both"/>
         <w:rPr>
           <w:rFonts w:eastAsia="Times New Roman"/>
           <w:lang w:eastAsia="es-AR"/>
@@ -127,6 +136,7 @@
     <w:p>
       <w:pPr>
         <w:pStyle w:val="Ttulo2"/>
+        <w:jc w:val="both"/>
       </w:pPr>
       <w:r>
         <w:t>Promoción</w:t>
@@ -134,6 +144,7 @@
     </w:p>
     <w:p>
       <w:pPr>
+        <w:jc w:val="both"/>
         <w:rPr>
           <w:rFonts w:eastAsia="Times New Roman" w:cstheme="minorHAnsi"/>
           <w:color w:val="000000"/>
@@ -144,7 +155,21 @@
         <w:rPr>
           <w:rFonts w:cstheme="minorHAnsi"/>
         </w:rPr>
-        <w:t xml:space="preserve">La misma será realizada mediante el envío de información del producto y su servicios, focalizándose en </w:t>
+        <w:t xml:space="preserve">La misma será realizada mediante el envío de información del producto y </w:t>
+      </w:r>
+      <w:proofErr w:type="gramStart"/>
+      <w:r>
+        <w:rPr>
+          <w:rFonts w:cstheme="minorHAnsi"/>
+        </w:rPr>
+        <w:t>su servicios</w:t>
+      </w:r>
+      <w:proofErr w:type="gramEnd"/>
+      <w:r>
+        <w:rPr>
+          <w:rFonts w:cstheme="minorHAnsi"/>
+        </w:rPr>
+        <w:t xml:space="preserve">, focalizándose en </w:t>
       </w:r>
       <w:r>
         <w:rPr>
@@ -212,6 +237,7 @@
     <w:p>
       <w:pPr>
         <w:pStyle w:val="Ttulo2"/>
+        <w:jc w:val="both"/>
         <w:rPr>
           <w:rFonts w:eastAsia="Times New Roman"/>
           <w:lang w:eastAsia="es-AR"/>
@@ -227,6 +253,7 @@
     </w:p>
     <w:p>
       <w:pPr>
+        <w:jc w:val="both"/>
         <w:rPr>
           <w:rFonts w:eastAsia="Times New Roman" w:cstheme="minorHAnsi"/>
           <w:color w:val="000000"/>
@@ -244,6 +271,7 @@
     </w:p>
     <w:p>
       <w:pPr>
+        <w:jc w:val="both"/>
         <w:rPr>
           <w:rFonts w:eastAsia="Times New Roman" w:cstheme="minorHAnsi"/>
           <w:color w:val="000000"/>
@@ -275,6 +303,7 @@
     </w:p>
     <w:p>
       <w:pPr>
+        <w:jc w:val="both"/>
         <w:rPr>
           <w:rFonts w:eastAsia="Times New Roman" w:cstheme="minorHAnsi"/>
           <w:color w:val="000000"/>
@@ -306,6 +335,7 @@
     </w:p>
     <w:p>
       <w:pPr>
+        <w:jc w:val="both"/>
         <w:rPr>
           <w:rFonts w:eastAsia="Times New Roman" w:cstheme="minorHAnsi"/>
           <w:color w:val="000000"/>
@@ -337,6 +367,7 @@
     </w:p>
     <w:p>
       <w:pPr>
+        <w:jc w:val="both"/>
         <w:rPr>
           <w:rFonts w:eastAsia="Times New Roman" w:cstheme="minorHAnsi"/>
           <w:color w:val="000000"/>
@@ -355,6 +386,7 @@
     </w:p>
     <w:p>
       <w:pPr>
+        <w:jc w:val="both"/>
         <w:rPr>
           <w:rFonts w:eastAsia="Times New Roman" w:cstheme="minorHAnsi"/>
           <w:color w:val="000000"/>
@@ -372,6 +404,7 @@
     </w:p>
     <w:p>
       <w:pPr>
+        <w:jc w:val="both"/>
         <w:rPr>
           <w:rFonts w:eastAsia="Times New Roman" w:cstheme="minorHAnsi"/>
           <w:color w:val="000000"/>
@@ -381,6 +414,7 @@
     </w:p>
     <w:p>
       <w:pPr>
+        <w:jc w:val="both"/>
         <w:rPr>
           <w:rFonts w:asciiTheme="majorHAnsi" w:eastAsiaTheme="majorEastAsia" w:hAnsiTheme="majorHAnsi" w:cstheme="majorBidi"/>
           <w:b/>
@@ -400,6 +434,7 @@
         <w:pBdr>
           <w:bottom w:val="single" w:sz="4" w:space="1" w:color="auto"/>
         </w:pBdr>
+        <w:jc w:val="both"/>
         <w:rPr>
           <w:b w:val="0"/>
           <w:sz w:val="52"/>
@@ -431,38 +466,55 @@
     <w:p>
       <w:pPr>
         <w:pStyle w:val="Ttulo2"/>
+        <w:jc w:val="both"/>
       </w:pPr>
       <w:r>
         <w:t>Cliente</w:t>
       </w:r>
     </w:p>
     <w:p>
+      <w:pPr>
+        <w:jc w:val="both"/>
+      </w:pPr>
       <w:r>
         <w:t>Proveemos un servicio orientado principalmente a compañías aseguradoras que ejerzan su actividad dentro del territorio de la República Argentina. Asimismo, la información provista y los análisis realizados sobre la misma, resultan de invaluable utilidad a cualquier empresa de logística o de transporte. Entidades gubernamentales bien pueden formar parte del espectro de clientes interesados, ya sea la Dirección de Tránsito y la Comisión Nacional de Regulación del Transporte.</w:t>
       </w:r>
     </w:p>
     <w:p>
+      <w:pPr>
+        <w:jc w:val="both"/>
+      </w:pPr>
       <w:r>
         <w:t>Si bien tanto el ámbito privado como el público pueden beneficiarse con nuestro servicio, es importante notar que cualquier otro individuo o asociación, puede encontrar un alto valor a la información provista. Por ejemplo una escuela que desea contratar un chofer que se encargue del traslado de los alumnos durante una excursión o viaje de estudios; un supermercado o cadena de supermercados que desee contratar choferes para sus repartos a domicilio; un restaurante, rotisería o pizzería que quiera contratar un empleado para que realice las entregas de mercadería a domicilio, etc.</w:t>
       </w:r>
     </w:p>
     <w:p>
+      <w:pPr>
+        <w:jc w:val="both"/>
+      </w:pPr>
       <w:r>
         <w:t>Estudios de contaduría o abogacía también podrían contratar nuestros servicios para poder así tener mayor información en forma rápida y centralizada, tener un conocimiento más profundo de los casos con los que tratan y contar con una importante ventaja al momento de tomar decisiones.</w:t>
       </w:r>
     </w:p>
     <w:p>
+      <w:pPr>
+        <w:jc w:val="both"/>
+      </w:pPr>
       <w:r>
         <w:t>Una concesionaria que se dedique a la venta de automóviles usados, podría también valerse en la información y los análisis que brindamos, para presentar y ofrecer planes acordes a cada cliente, en base a su conducta no solo automovilística sino financiera.</w:t>
       </w:r>
     </w:p>
     <w:p>
+      <w:pPr>
+        <w:jc w:val="both"/>
+      </w:pPr>
       <w:r>
         <w:t>Como vemos, es muy amplio el rango de interés y la utilidad que presta la información brindada no solo por su valor en sí, sino por los análisis que realizamos sobre los mismos datos, siendo el fuerte, el riesgo involucrado en cada caso particular.</w:t>
       </w:r>
     </w:p>
     <w:p>
       <w:pPr>
+        <w:jc w:val="both"/>
         <w:rPr>
           <w:rStyle w:val="Ttulo2Car"/>
         </w:rPr>
@@ -482,6 +534,7 @@
     </w:p>
     <w:p>
       <w:pPr>
+        <w:jc w:val="both"/>
         <w:rPr>
           <w:rStyle w:val="Ttulo2Car"/>
           <w:rFonts w:asciiTheme="minorHAnsi" w:eastAsiaTheme="minorEastAsia" w:hAnsiTheme="minorHAnsi" w:cstheme="minorBidi"/>
@@ -505,6 +558,7 @@
     </w:p>
     <w:p>
       <w:pPr>
+        <w:jc w:val="both"/>
         <w:rPr>
           <w:rStyle w:val="Ttulo2Car"/>
           <w:rFonts w:asciiTheme="minorHAnsi" w:eastAsiaTheme="minorEastAsia" w:hAnsiTheme="minorHAnsi" w:cstheme="minorBidi"/>
@@ -528,6 +582,7 @@
     </w:p>
     <w:p>
       <w:pPr>
+        <w:jc w:val="both"/>
         <w:rPr>
           <w:rStyle w:val="Ttulo2Car"/>
           <w:rFonts w:asciiTheme="minorHAnsi" w:eastAsiaTheme="minorEastAsia" w:hAnsiTheme="minorHAnsi" w:cstheme="minorBidi"/>
@@ -540,6 +595,7 @@
     </w:p>
     <w:p>
       <w:pPr>
+        <w:jc w:val="both"/>
         <w:rPr>
           <w:rStyle w:val="Ttulo2Car"/>
           <w:rFonts w:asciiTheme="minorHAnsi" w:eastAsiaTheme="minorEastAsia" w:hAnsiTheme="minorHAnsi" w:cstheme="minorBidi"/>
@@ -552,6 +608,7 @@
     </w:p>
     <w:p>
       <w:pPr>
+        <w:jc w:val="both"/>
         <w:rPr>
           <w:rStyle w:val="Ttulo2Car"/>
           <w:rFonts w:asciiTheme="minorHAnsi" w:eastAsiaTheme="minorEastAsia" w:hAnsiTheme="minorHAnsi" w:cstheme="minorBidi"/>
@@ -571,12 +628,196 @@
           <w:sz w:val="22"/>
         </w:rPr>
         <w:lastRenderedPageBreak/>
-        <w:t>El momento en el que nos encontramos es el ideal para la incorporación de nuestro producto al mercado, ya que cada día se hace más difícil la determinación de un perfil o un scoring automovilístico; la demanda de vehículos continúa en crecimiento y se torna realmente complejo el realizar estudios puntuales para cada caso de interés.</w:t>
+        <w:t>El momento en el que nos encontramos es el ideal para la incorporación de nuestro producto</w:t>
+      </w:r>
+      <w:r>
+        <w:rPr>
+          <w:rStyle w:val="Ttulo2Car"/>
+          <w:rFonts w:asciiTheme="minorHAnsi" w:eastAsiaTheme="minorEastAsia" w:hAnsiTheme="minorHAnsi" w:cstheme="minorBidi"/>
+          <w:b w:val="0"/>
+          <w:bCs w:val="0"/>
+          <w:color w:val="auto"/>
+          <w:sz w:val="22"/>
+        </w:rPr>
+        <w:t xml:space="preserve"> </w:t>
+      </w:r>
+      <w:r>
+        <w:rPr>
+          <w:rStyle w:val="Ttulo2Car"/>
+          <w:rFonts w:asciiTheme="minorHAnsi" w:eastAsiaTheme="minorEastAsia" w:hAnsiTheme="minorHAnsi" w:cstheme="minorBidi"/>
+          <w:b w:val="0"/>
+          <w:bCs w:val="0"/>
+          <w:color w:val="auto"/>
+          <w:sz w:val="22"/>
+        </w:rPr>
+        <w:t>al mercado</w:t>
+      </w:r>
+      <w:r>
+        <w:rPr>
+          <w:rStyle w:val="Ttulo2Car"/>
+          <w:rFonts w:asciiTheme="minorHAnsi" w:eastAsiaTheme="minorEastAsia" w:hAnsiTheme="minorHAnsi" w:cstheme="minorBidi"/>
+          <w:b w:val="0"/>
+          <w:bCs w:val="0"/>
+          <w:color w:val="auto"/>
+          <w:sz w:val="22"/>
+        </w:rPr>
+        <w:t>,</w:t>
+      </w:r>
+      <w:r>
+        <w:rPr>
+          <w:rStyle w:val="Ttulo2Car"/>
+          <w:rFonts w:asciiTheme="minorHAnsi" w:eastAsiaTheme="minorEastAsia" w:hAnsiTheme="minorHAnsi" w:cstheme="minorBidi"/>
+          <w:b w:val="0"/>
+          <w:bCs w:val="0"/>
+          <w:color w:val="auto"/>
+          <w:sz w:val="22"/>
+        </w:rPr>
+        <w:t xml:space="preserve"> ya que cada día se hace más difícil la determinación de</w:t>
+      </w:r>
+      <w:r>
+        <w:rPr>
+          <w:rStyle w:val="Ttulo2Car"/>
+          <w:rFonts w:asciiTheme="minorHAnsi" w:eastAsiaTheme="minorEastAsia" w:hAnsiTheme="minorHAnsi" w:cstheme="minorBidi"/>
+          <w:b w:val="0"/>
+          <w:bCs w:val="0"/>
+          <w:color w:val="auto"/>
+          <w:sz w:val="22"/>
+        </w:rPr>
+        <w:t>l</w:t>
+      </w:r>
+      <w:r>
+        <w:rPr>
+          <w:rStyle w:val="Ttulo2Car"/>
+          <w:rFonts w:asciiTheme="minorHAnsi" w:eastAsiaTheme="minorEastAsia" w:hAnsiTheme="minorHAnsi" w:cstheme="minorBidi"/>
+          <w:b w:val="0"/>
+          <w:bCs w:val="0"/>
+          <w:color w:val="auto"/>
+          <w:sz w:val="22"/>
+        </w:rPr>
+        <w:t xml:space="preserve"> </w:t>
+      </w:r>
+      <w:r>
+        <w:rPr>
+          <w:rStyle w:val="Ttulo2Car"/>
+          <w:rFonts w:asciiTheme="minorHAnsi" w:eastAsiaTheme="minorEastAsia" w:hAnsiTheme="minorHAnsi" w:cstheme="minorBidi"/>
+          <w:b w:val="0"/>
+          <w:bCs w:val="0"/>
+          <w:color w:val="auto"/>
+          <w:sz w:val="22"/>
+        </w:rPr>
+        <w:t>p</w:t>
+      </w:r>
+      <w:r>
+        <w:rPr>
+          <w:rStyle w:val="Ttulo2Car"/>
+          <w:rFonts w:asciiTheme="minorHAnsi" w:eastAsiaTheme="minorEastAsia" w:hAnsiTheme="minorHAnsi" w:cstheme="minorBidi"/>
+          <w:b w:val="0"/>
+          <w:bCs w:val="0"/>
+          <w:color w:val="auto"/>
+          <w:sz w:val="22"/>
+        </w:rPr>
+        <w:t>erfil</w:t>
+      </w:r>
+      <w:r>
+        <w:rPr>
+          <w:rStyle w:val="Ttulo2Car"/>
+          <w:rFonts w:asciiTheme="minorHAnsi" w:eastAsiaTheme="minorEastAsia" w:hAnsiTheme="minorHAnsi" w:cstheme="minorBidi"/>
+          <w:b w:val="0"/>
+          <w:bCs w:val="0"/>
+          <w:color w:val="auto"/>
+          <w:sz w:val="22"/>
+        </w:rPr>
+        <w:t xml:space="preserve"> de un conductor</w:t>
+      </w:r>
+      <w:r>
+        <w:rPr>
+          <w:rStyle w:val="Ttulo2Car"/>
+          <w:rFonts w:asciiTheme="minorHAnsi" w:eastAsiaTheme="minorEastAsia" w:hAnsiTheme="minorHAnsi" w:cstheme="minorBidi"/>
+          <w:b w:val="0"/>
+          <w:bCs w:val="0"/>
+          <w:color w:val="auto"/>
+          <w:sz w:val="22"/>
+        </w:rPr>
+        <w:t>; la demanda de vehículos continúa en crecimiento y se torna realmente complejo el realizar estudios puntuales para cada caso de interés.</w:t>
+      </w:r>
+      <w:r>
+        <w:rPr>
+          <w:rStyle w:val="Ttulo2Car"/>
+          <w:rFonts w:asciiTheme="minorHAnsi" w:eastAsiaTheme="minorEastAsia" w:hAnsiTheme="minorHAnsi" w:cstheme="minorBidi"/>
+          <w:b w:val="0"/>
+          <w:bCs w:val="0"/>
+          <w:color w:val="auto"/>
+          <w:sz w:val="22"/>
+        </w:rPr>
+        <w:t xml:space="preserve"> A su vez la inminente implementación a nivel nacional de la </w:t>
+      </w:r>
+      <w:r>
+        <w:rPr>
+          <w:bCs/>
+        </w:rPr>
+        <w:t>licencia única</w:t>
+      </w:r>
+      <w:r>
+        <w:rPr>
+          <w:bCs/>
+        </w:rPr>
+        <w:t xml:space="preserve"> de conductor</w:t>
+      </w:r>
+      <w:r>
+        <w:rPr>
+          <w:bCs/>
+        </w:rPr>
+        <w:t>,</w:t>
+      </w:r>
+      <w:r>
+        <w:rPr>
+          <w:bCs/>
+        </w:rPr>
+        <w:t xml:space="preserve"> el sistema</w:t>
+      </w:r>
+      <w:r>
+        <w:rPr>
+          <w:bCs/>
+        </w:rPr>
+        <w:t xml:space="preserve"> de</w:t>
+      </w:r>
+      <w:r>
+        <w:rPr>
+          <w:bCs/>
+        </w:rPr>
+        <w:t xml:space="preserve"> </w:t>
+      </w:r>
+      <w:proofErr w:type="spellStart"/>
+      <w:r>
+        <w:rPr>
+          <w:bCs/>
+        </w:rPr>
+        <w:t>scoring</w:t>
+      </w:r>
+      <w:proofErr w:type="spellEnd"/>
+      <w:r>
+        <w:rPr>
+          <w:bCs/>
+        </w:rPr>
+        <w:t xml:space="preserve"> y </w:t>
+      </w:r>
+      <w:r>
+        <w:rPr>
+          <w:bCs/>
+        </w:rPr>
+        <w:t xml:space="preserve">el </w:t>
+      </w:r>
+      <w:r>
+        <w:t>código único de infracciones</w:t>
+      </w:r>
+      <w:r>
+        <w:t xml:space="preserve"> terminan por brindar el marco propicio desde el punto de vista legal.</w:t>
       </w:r>
     </w:p>
     <w:p>
       <w:pPr>
         <w:pStyle w:val="Ttulo3"/>
+        <w:jc w:val="both"/>
       </w:pPr>
       <w:bookmarkStart w:id="0" w:name="objetivos_de_calidad"/>
       <w:r>
@@ -591,6 +832,7 @@
           <w:numId w:val="2"/>
         </w:numPr>
         <w:spacing w:before="100" w:beforeAutospacing="1" w:after="100" w:afterAutospacing="1" w:line="240" w:lineRule="auto"/>
+        <w:jc w:val="both"/>
       </w:pPr>
       <w:r>
         <w:t>Incrementar el nivel de satisfacción de los clientes</w:t>
@@ -606,6 +848,7 @@
           <w:numId w:val="2"/>
         </w:numPr>
         <w:spacing w:before="100" w:beforeAutospacing="1" w:after="100" w:afterAutospacing="1" w:line="240" w:lineRule="auto"/>
+        <w:jc w:val="both"/>
       </w:pPr>
       <w:r>
         <w:t>Retroalimentación por parte de los clientes.</w:t>
@@ -618,6 +861,8 @@
           <w:numId w:val="2"/>
         </w:numPr>
         <w:spacing w:before="100" w:beforeAutospacing="1" w:after="100" w:afterAutospacing="1" w:line="240" w:lineRule="auto"/>
+        <w:ind w:left="1416" w:hanging="1056"/>
+        <w:jc w:val="both"/>
       </w:pPr>
       <w:r>
         <w:t>Mejora continua.</w:t>
@@ -626,6 +871,7 @@
     <w:p>
       <w:pPr>
         <w:pStyle w:val="Ttulo3"/>
+        <w:jc w:val="both"/>
       </w:pPr>
       <w:bookmarkStart w:id="1" w:name="mision"/>
       <w:r>
@@ -636,20 +882,72 @@
     <w:p>
       <w:pPr>
         <w:pStyle w:val="NormalWeb"/>
-      </w:pPr>
-      <w:r>
-        <w:t>Proveer un punto centralizado para la consulta de datos de perfil así como de historial tanto para conductores y vehículos, dentro del territorio nacional de la República Argentina. Mantener una base de datos actualizada del comportamiento de los conductores frente al volante</w:t>
-      </w:r>
-      <w:r>
-        <w:t xml:space="preserve">. </w:t>
-      </w:r>
-      <w:r>
-        <w:t>Brindar a nuestros clientes una interface sencilla y dinámica a través de la cual obtener todo tipo de información relacionada al scoring automovilístico.</w:t>
+        <w:jc w:val="both"/>
+        <w:rPr>
+          <w:rFonts w:asciiTheme="minorHAnsi" w:eastAsiaTheme="minorEastAsia" w:hAnsiTheme="minorHAnsi" w:cstheme="minorBidi"/>
+          <w:bCs/>
+          <w:sz w:val="22"/>
+          <w:szCs w:val="22"/>
+          <w:lang w:eastAsia="en-US"/>
+        </w:rPr>
+      </w:pPr>
+      <w:r>
+        <w:rPr>
+          <w:rFonts w:asciiTheme="minorHAnsi" w:eastAsiaTheme="minorEastAsia" w:hAnsiTheme="minorHAnsi" w:cstheme="minorBidi"/>
+          <w:bCs/>
+          <w:sz w:val="22"/>
+          <w:szCs w:val="22"/>
+          <w:lang w:eastAsia="en-US"/>
+        </w:rPr>
+        <w:t>Proveer un punto centralizado para la consulta de datos de perfil así como de historial tanto para conductores y vehículos, dentro del territorio nacional de la República Argentina. Mantener una base de datos actualizada del comportamiento de los conductores frente al volante. Brindar a</w:t>
+      </w:r>
+      <w:r>
+        <w:rPr>
+          <w:rFonts w:asciiTheme="minorHAnsi" w:eastAsiaTheme="minorEastAsia" w:hAnsiTheme="minorHAnsi" w:cstheme="minorBidi"/>
+          <w:bCs/>
+          <w:sz w:val="22"/>
+          <w:szCs w:val="22"/>
+          <w:lang w:eastAsia="en-US"/>
+        </w:rPr>
+        <w:t xml:space="preserve"> nuestros clientes una interfaz</w:t>
+      </w:r>
+      <w:r>
+        <w:rPr>
+          <w:rFonts w:asciiTheme="minorHAnsi" w:eastAsiaTheme="minorEastAsia" w:hAnsiTheme="minorHAnsi" w:cstheme="minorBidi"/>
+          <w:bCs/>
+          <w:sz w:val="22"/>
+          <w:szCs w:val="22"/>
+          <w:lang w:eastAsia="en-US"/>
+        </w:rPr>
+        <w:t xml:space="preserve"> sencilla y dinámica a través de la cual obtener todo tipo de información relacionada al </w:t>
+      </w:r>
+      <w:proofErr w:type="spellStart"/>
+      <w:r>
+        <w:rPr>
+          <w:rFonts w:asciiTheme="minorHAnsi" w:eastAsiaTheme="minorEastAsia" w:hAnsiTheme="minorHAnsi" w:cstheme="minorBidi"/>
+          <w:bCs/>
+          <w:sz w:val="22"/>
+          <w:szCs w:val="22"/>
+          <w:lang w:eastAsia="en-US"/>
+        </w:rPr>
+        <w:t>scoring</w:t>
+      </w:r>
+      <w:proofErr w:type="spellEnd"/>
+      <w:r>
+        <w:rPr>
+          <w:rFonts w:asciiTheme="minorHAnsi" w:eastAsiaTheme="minorEastAsia" w:hAnsiTheme="minorHAnsi" w:cstheme="minorBidi"/>
+          <w:bCs/>
+          <w:sz w:val="22"/>
+          <w:szCs w:val="22"/>
+          <w:lang w:eastAsia="en-US"/>
+        </w:rPr>
+        <w:t xml:space="preserve"> automovilístico.</w:t>
       </w:r>
     </w:p>
     <w:p>
       <w:pPr>
         <w:pStyle w:val="Ttulo3"/>
+        <w:jc w:val="both"/>
       </w:pPr>
       <w:bookmarkStart w:id="2" w:name="vision"/>
       <w:r>
@@ -660,20 +958,30 @@
     <w:p>
       <w:pPr>
         <w:pStyle w:val="NormalWeb"/>
-      </w:pPr>
-      <w:r>
-        <w:t xml:space="preserve">Lograr la expansión a nivel Nacional para todas las compañías del rubro y afines, que requieran la información provista por la empresa, tener fuerte presencia en América del Sur </w:t>
-      </w:r>
-      <w:r>
-        <w:t xml:space="preserve">proporcionando una excelente calidad de servicio a nuestros clientes, y </w:t>
-      </w:r>
-      <w:r>
-        <w:t>retroalimentándonos a través de las necesidades y experiencia de los mismos.</w:t>
+        <w:jc w:val="both"/>
+        <w:rPr>
+          <w:rFonts w:asciiTheme="minorHAnsi" w:eastAsiaTheme="minorEastAsia" w:hAnsiTheme="minorHAnsi" w:cstheme="minorBidi"/>
+          <w:bCs/>
+          <w:sz w:val="22"/>
+          <w:szCs w:val="22"/>
+          <w:lang w:eastAsia="en-US"/>
+        </w:rPr>
+      </w:pPr>
+      <w:r>
+        <w:rPr>
+          <w:rFonts w:asciiTheme="minorHAnsi" w:eastAsiaTheme="minorEastAsia" w:hAnsiTheme="minorHAnsi" w:cstheme="minorBidi"/>
+          <w:bCs/>
+          <w:sz w:val="22"/>
+          <w:szCs w:val="22"/>
+          <w:lang w:eastAsia="en-US"/>
+        </w:rPr>
+        <w:t>Lograr la expansión a nivel Nacional para todas las compañías del rubro y afines, que requieran la información provista por la empresa, tener fuerte presencia en América del Sur proporcionando una excelente calidad de servicio a nuestros clientes, y retroalimentándonos a través de las necesidades y experiencia de los mismos.</w:t>
       </w:r>
     </w:p>
     <w:p>
       <w:pPr>
         <w:pStyle w:val="Ttulo3"/>
+        <w:jc w:val="both"/>
       </w:pPr>
       <w:bookmarkStart w:id="3" w:name="valores"/>
       <w:r>
@@ -688,6 +996,7 @@
           <w:numId w:val="3"/>
         </w:numPr>
         <w:spacing w:before="100" w:beforeAutospacing="1" w:after="100" w:afterAutospacing="1" w:line="240" w:lineRule="auto"/>
+        <w:jc w:val="both"/>
       </w:pPr>
       <w:r>
         <w:t>I</w:t>
@@ -709,6 +1018,7 @@
           <w:numId w:val="3"/>
         </w:numPr>
         <w:spacing w:before="100" w:beforeAutospacing="1" w:after="100" w:afterAutospacing="1" w:line="240" w:lineRule="auto"/>
+        <w:jc w:val="both"/>
       </w:pPr>
       <w:r>
         <w:t>Honestidad en los negocios.</w:t>
@@ -721,6 +1031,7 @@
           <w:numId w:val="3"/>
         </w:numPr>
         <w:spacing w:before="100" w:beforeAutospacing="1" w:after="100" w:afterAutospacing="1" w:line="240" w:lineRule="auto"/>
+        <w:jc w:val="both"/>
       </w:pPr>
       <w:r>
         <w:t>Constante búsqueda del perfeccionamiento</w:t>
@@ -736,6 +1047,7 @@
           <w:numId w:val="3"/>
         </w:numPr>
         <w:spacing w:before="100" w:beforeAutospacing="1" w:after="100" w:afterAutospacing="1" w:line="240" w:lineRule="auto"/>
+        <w:jc w:val="both"/>
       </w:pPr>
       <w:r>
         <w:t>Adaptabilidad a la necesidad del cliente.</w:t>
@@ -748,6 +1060,7 @@
           <w:numId w:val="3"/>
         </w:numPr>
         <w:spacing w:before="100" w:beforeAutospacing="1" w:after="100" w:afterAutospacing="1" w:line="240" w:lineRule="auto"/>
+        <w:jc w:val="both"/>
       </w:pPr>
       <w:r>
         <w:t>Pro actividad</w:t>
@@ -763,6 +1076,7 @@
           <w:numId w:val="3"/>
         </w:numPr>
         <w:spacing w:before="100" w:beforeAutospacing="1" w:after="100" w:afterAutospacing="1" w:line="240" w:lineRule="auto"/>
+        <w:jc w:val="both"/>
       </w:pPr>
       <w:r>
         <w:t>Innovación.</w:t>
@@ -771,6 +1085,7 @@
     <w:p>
       <w:pPr>
         <w:pStyle w:val="Ttulo2"/>
+        <w:jc w:val="both"/>
       </w:pPr>
       <w:r>
         <w:t>Competencia</w:t>
@@ -779,6 +1094,7 @@
     <w:p>
       <w:pPr>
         <w:spacing w:after="180" w:line="285" w:lineRule="atLeast"/>
+        <w:jc w:val="both"/>
       </w:pPr>
       <w:r>
         <w:t>Como se ha mencionado antes, la competencia en el mercado es inexistente en cuanto a la centralización de la información y la generación de reportes y análisis de riesgos.</w:t>
@@ -787,31 +1103,59 @@
     <w:p>
       <w:pPr>
         <w:spacing w:after="180" w:line="285" w:lineRule="atLeast"/>
-      </w:pPr>
-      <w:r>
-        <w:t>Seguramente se puede alegar que toda esta información es accesible con mediana o alta complejidad, para cualquier empresa o entidad que dedique tiempo y dinero a la obtención de la misma. En este aspecto es donde no negamos esta realidad pero justamente es ahí donde se hace hincapié y reside el fuerte de nuestro producto: la centralización de la información, la generación de reportes a través del análisis de los riesgos y la personalización de los resultados a obtener para ajustarse a las necesidades de nuestros clientes.</w:t>
+        <w:jc w:val="both"/>
+      </w:pPr>
+      <w:r>
+        <w:t xml:space="preserve">Seguramente se puede alegar que toda esta información es accesible con mediana o alta complejidad, para cualquier empresa o entidad que dedique tiempo y dinero a la obtención de la misma. En este aspecto es donde no negamos esta realidad pero justamente es ahí donde se hace hincapié y reside el fuerte de nuestro producto: la centralización de la información, la generación </w:t>
+      </w:r>
+      <w:r>
+        <w:lastRenderedPageBreak/>
+        <w:t>de reportes a través del análisis de los riesgos y la personalización de los resultados a obtener para ajustarse a las necesidades de nuestros clientes.</w:t>
       </w:r>
     </w:p>
     <w:p>
       <w:pPr>
         <w:pStyle w:val="Ttulo2"/>
-      </w:pPr>
-      <w:r>
-        <w:lastRenderedPageBreak/>
+        <w:jc w:val="both"/>
+      </w:pPr>
+      <w:r>
         <w:t>Colaboradores</w:t>
       </w:r>
     </w:p>
     <w:p>
+      <w:pPr>
+        <w:jc w:val="both"/>
+      </w:pPr>
       <w:r>
         <w:t>Partimos de la base que nuestros propios clientes son también colaboradores al momento de brindarnos información básica respecto de los individuos que quieran analizar. Son nuestros clientes quienes nos proveen dicha información así como datos más personales de cada individuo, a través de las declaraciones juradas de los mismos.</w:t>
       </w:r>
     </w:p>
     <w:p>
-      <w:r>
-        <w:t>Contamos con información real, obtenida del Gobierno de la Ciudad de Buenos Aires mediante el Sistema de Evaluación Permanente de Conductores, el Gobierno de la Provincia de Buenos Aires nos brinda los resultados de la Verificación Vehicular Estadística, contamos con informes provistos por el Banco Central de la República Argentina, expedientes extraídos del Poder Judicial de la Nación (Boletín Oficial) y finalmente todos los datos encuadrados dentro del Veraz Personal brindado por Equifax.</w:t>
-      </w:r>
-    </w:p>
-    <w:p>
+      <w:pPr>
+        <w:jc w:val="both"/>
+      </w:pPr>
+      <w:r>
+        <w:t xml:space="preserve">Contamos con información real, obtenida del Gobierno de la Ciudad de Buenos Aires mediante el Sistema de Evaluación Permanente de Conductores, el Gobierno de la Provincia de Buenos Aires nos brinda los resultados de la Verificación </w:t>
+      </w:r>
+      <w:r>
+        <w:t>Técnica Vehicular</w:t>
+      </w:r>
+      <w:r>
+        <w:t xml:space="preserve">, contamos con informes provistos por el Banco Central de la República Argentina, expedientes extraídos del Poder Judicial de la Nación (Boletín Oficial) y finalmente todos los datos encuadrados dentro del Veraz Personal brindado por </w:t>
+      </w:r>
+      <w:proofErr w:type="spellStart"/>
+      <w:r>
+        <w:t>Equifax</w:t>
+      </w:r>
+      <w:proofErr w:type="spellEnd"/>
+      <w:r>
+        <w:t>.</w:t>
+      </w:r>
+    </w:p>
+    <w:p>
+      <w:pPr>
+        <w:jc w:val="both"/>
+      </w:pPr>
       <w:r>
         <w:t>Nuestras fuentes de información son altamente confiables y legítimas, con frecuente actualización y alcance Nacional.</w:t>
       </w:r>
@@ -819,6 +1163,7 @@
     <w:p>
       <w:pPr>
         <w:pStyle w:val="Ttulo2"/>
+        <w:jc w:val="both"/>
       </w:pPr>
       <w:r>
         <w:t>Contexto</w:t>
@@ -826,6 +1171,7 @@
     </w:p>
     <w:p>
       <w:pPr>
+        <w:jc w:val="both"/>
         <w:rPr>
           <w:rFonts w:cstheme="minorHAnsi"/>
         </w:rPr>
@@ -839,6 +1185,7 @@
     </w:p>
     <w:p>
       <w:pPr>
+        <w:jc w:val="both"/>
         <w:rPr>
           <w:rFonts w:cstheme="minorHAnsi"/>
         </w:rPr>
@@ -864,6 +1211,8 @@
     </w:p>
     <w:p>
       <w:pPr>
+        <w:ind w:left="708" w:hanging="708"/>
+        <w:jc w:val="both"/>
         <w:rPr>
           <w:rFonts w:cstheme="minorHAnsi"/>
         </w:rPr>
@@ -913,6 +1262,7 @@
     </w:p>
     <w:p>
       <w:pPr>
+        <w:jc w:val="both"/>
         <w:rPr>
           <w:rFonts w:eastAsia="Times New Roman" w:cstheme="minorHAnsi"/>
           <w:color w:val="000000"/>
@@ -928,7 +1278,11 @@
         <w:t>Si bien toda la información que se recauda se extrae de fuentes fiables, es importante destacar que la ley de Habeas Data protege a los individuos en cuanto respecta al manejo y la publicación de cualquier dato a ellos referido. En este contexto remarcamos que nos encontramos fuertemente asesorados en el ámbito legal y aseguramos la confidencialidad de la información extraída así como reservamos la decisión de cualquier individuo respecto de la forma en que se manipulen estos datos.</w:t>
       </w:r>
     </w:p>
-    <w:p/>
+    <w:p>
+      <w:pPr>
+        <w:jc w:val="both"/>
+      </w:pPr>
+    </w:p>
     <w:sectPr>
       <w:headerReference w:type="default" r:id="rId7"/>
       <w:pgSz w:w="12240" w:h="15840"/>
@@ -942,7 +1296,7 @@
 
 <file path=word/endnotes.xml><?xml version="1.0" encoding="utf-8"?>
 <w:endnotes xmlns:ve="http://schemas.openxmlformats.org/markup-compatibility/2006" xmlns:o="urn:schemas-microsoft-com:office:office" xmlns:r="http://schemas.openxmlformats.org/officeDocument/2006/relationships" xmlns:m="http://schemas.openxmlformats.org/officeDocument/2006/math" xmlns:v="urn:schemas-microsoft-com:vml" xmlns:wp="http://schemas.openxmlformats.org/drawingml/2006/wordprocessingDrawing" xmlns:w10="urn:schemas-microsoft-com:office:word" xmlns:w="http://schemas.openxmlformats.org/wordprocessingml/2006/main" xmlns:wne="http://schemas.microsoft.com/office/word/2006/wordml">
-  <w:endnote w:type="separator" w:id="0">
+  <w:endnote w:type="separator" w:id="-1">
     <w:p>
       <w:pPr>
         <w:spacing w:after="0" w:line="240" w:lineRule="auto"/>
@@ -952,7 +1306,7 @@
       </w:r>
     </w:p>
   </w:endnote>
-  <w:endnote w:type="continuationSeparator" w:id="1">
+  <w:endnote w:type="continuationSeparator" w:id="0">
     <w:p>
       <w:pPr>
         <w:spacing w:after="0" w:line="240" w:lineRule="auto"/>
@@ -967,7 +1321,7 @@
 
 <file path=word/footnotes.xml><?xml version="1.0" encoding="utf-8"?>
 <w:footnotes xmlns:ve="http://schemas.openxmlformats.org/markup-compatibility/2006" xmlns:o="urn:schemas-microsoft-com:office:office" xmlns:r="http://schemas.openxmlformats.org/officeDocument/2006/relationships" xmlns:m="http://schemas.openxmlformats.org/officeDocument/2006/math" xmlns:v="urn:schemas-microsoft-com:vml" xmlns:wp="http://schemas.openxmlformats.org/drawingml/2006/wordprocessingDrawing" xmlns:w10="urn:schemas-microsoft-com:office:word" xmlns:w="http://schemas.openxmlformats.org/wordprocessingml/2006/main" xmlns:wne="http://schemas.microsoft.com/office/word/2006/wordml">
-  <w:footnote w:type="separator" w:id="0">
+  <w:footnote w:type="separator" w:id="-1">
     <w:p>
       <w:pPr>
         <w:spacing w:after="0" w:line="240" w:lineRule="auto"/>
@@ -977,7 +1331,7 @@
       </w:r>
     </w:p>
   </w:footnote>
-  <w:footnote w:type="continuationSeparator" w:id="1">
+  <w:footnote w:type="continuationSeparator" w:id="0">
     <w:p>
       <w:pPr>
         <w:spacing w:after="0" w:line="240" w:lineRule="auto"/>

</xml_diff>